<commit_message>
update result and search
</commit_message>
<xml_diff>
--- a/thống kê result.docx
+++ b/thống kê result.docx
@@ -58,7 +58,7 @@
     <w:tbl>
       <w:tblPr>
         <w:tblStyle w:val="4"/>
-        <w:tblW w:w="0" w:type="auto"/>
+        <w:tblW w:w="9171" w:type="dxa"/>
         <w:tblInd w:w="0" w:type="dxa"/>
         <w:tblBorders>
           <w:top w:val="single" w:color="auto" w:sz="4" w:space="0"/>
@@ -77,9 +77,10 @@
         </w:tblCellMar>
       </w:tblPr>
       <w:tblGrid>
-        <w:gridCol w:w="2840"/>
-        <w:gridCol w:w="2841"/>
-        <w:gridCol w:w="2841"/>
+        <w:gridCol w:w="2129"/>
+        <w:gridCol w:w="2130"/>
+        <w:gridCol w:w="2130"/>
+        <w:gridCol w:w="2782"/>
       </w:tblGrid>
       <w:tr>
         <w:tblPrEx>
@@ -103,7 +104,7 @@
         </w:trPr>
         <w:tc>
           <w:tcPr>
-            <w:tcW w:w="2840" w:type="dxa"/>
+            <w:tcW w:w="2129" w:type="dxa"/>
           </w:tcPr>
           <w:p>
             <w:pPr>
@@ -125,7 +126,7 @@
         </w:tc>
         <w:tc>
           <w:tcPr>
-            <w:tcW w:w="2841" w:type="dxa"/>
+            <w:tcW w:w="2130" w:type="dxa"/>
           </w:tcPr>
           <w:p>
             <w:pPr>
@@ -149,7 +150,7 @@
         </w:tc>
         <w:tc>
           <w:tcPr>
-            <w:tcW w:w="2841" w:type="dxa"/>
+            <w:tcW w:w="2130" w:type="dxa"/>
           </w:tcPr>
           <w:p>
             <w:pPr>
@@ -168,6 +169,30 @@
                 <w:lang w:val="en-US"/>
               </w:rPr>
               <w:t>Test</w:t>
+            </w:r>
+          </w:p>
+        </w:tc>
+        <w:tc>
+          <w:tcPr>
+            <w:tcW w:w="2782" w:type="dxa"/>
+          </w:tcPr>
+          <w:p>
+            <w:pPr>
+              <w:widowControl w:val="0"/>
+              <w:jc w:val="both"/>
+              <w:rPr>
+                <w:rFonts w:hint="default"/>
+                <w:vertAlign w:val="baseline"/>
+                <w:lang w:val="en-US"/>
+              </w:rPr>
+            </w:pPr>
+            <w:r>
+              <w:rPr>
+                <w:rFonts w:hint="default"/>
+                <w:vertAlign w:val="baseline"/>
+                <w:lang w:val="en-US"/>
+              </w:rPr>
+              <w:t>Description</w:t>
             </w:r>
           </w:p>
         </w:tc>
@@ -191,7 +216,7 @@
         </w:tblPrEx>
         <w:tc>
           <w:tcPr>
-            <w:tcW w:w="2840" w:type="dxa"/>
+            <w:tcW w:w="2129" w:type="dxa"/>
           </w:tcPr>
           <w:p>
             <w:pPr>
@@ -214,7 +239,7 @@
         </w:tc>
         <w:tc>
           <w:tcPr>
-            <w:tcW w:w="2841" w:type="dxa"/>
+            <w:tcW w:w="2130" w:type="dxa"/>
           </w:tcPr>
           <w:p>
             <w:pPr>
@@ -234,13 +259,11 @@
               </w:rPr>
               <w:t>0.6139</w:t>
             </w:r>
-            <w:bookmarkStart w:id="0" w:name="_GoBack"/>
-            <w:bookmarkEnd w:id="0"/>
-          </w:p>
-        </w:tc>
-        <w:tc>
-          <w:tcPr>
-            <w:tcW w:w="2841" w:type="dxa"/>
+          </w:p>
+        </w:tc>
+        <w:tc>
+          <w:tcPr>
+            <w:tcW w:w="2130" w:type="dxa"/>
           </w:tcPr>
           <w:p>
             <w:pPr>
@@ -260,6 +283,22 @@
               </w:rPr>
               <w:t>0.6052</w:t>
             </w:r>
+          </w:p>
+        </w:tc>
+        <w:tc>
+          <w:tcPr>
+            <w:tcW w:w="2782" w:type="dxa"/>
+          </w:tcPr>
+          <w:p>
+            <w:pPr>
+              <w:widowControl w:val="0"/>
+              <w:jc w:val="both"/>
+              <w:rPr>
+                <w:rFonts w:hint="default"/>
+                <w:vertAlign w:val="baseline"/>
+                <w:lang w:val="en-US"/>
+              </w:rPr>
+            </w:pPr>
           </w:p>
         </w:tc>
       </w:tr>
@@ -280,9 +319,12 @@
             <w:right w:w="108" w:type="dxa"/>
           </w:tblCellMar>
         </w:tblPrEx>
-        <w:tc>
-          <w:tcPr>
-            <w:tcW w:w="2840" w:type="dxa"/>
+        <w:trPr>
+          <w:trHeight w:val="241" w:hRule="atLeast"/>
+        </w:trPr>
+        <w:tc>
+          <w:tcPr>
+            <w:tcW w:w="2129" w:type="dxa"/>
           </w:tcPr>
           <w:p>
             <w:pPr>
@@ -305,40 +347,70 @@
         </w:tc>
         <w:tc>
           <w:tcPr>
-            <w:tcW w:w="2841" w:type="dxa"/>
-          </w:tcPr>
-          <w:p>
-            <w:pPr>
-              <w:widowControl w:val="0"/>
-              <w:jc w:val="both"/>
-              <w:rPr>
-                <w:rFonts w:hint="default"/>
-                <w:vertAlign w:val="baseline"/>
-                <w:lang w:val="en-US"/>
-              </w:rPr>
-            </w:pPr>
-          </w:p>
-        </w:tc>
-        <w:tc>
-          <w:tcPr>
-            <w:tcW w:w="2841" w:type="dxa"/>
-          </w:tcPr>
-          <w:p>
-            <w:pPr>
-              <w:widowControl w:val="0"/>
-              <w:jc w:val="both"/>
-              <w:rPr>
-                <w:rFonts w:hint="default"/>
-                <w:vertAlign w:val="baseline"/>
-                <w:lang w:val="en-US"/>
-              </w:rPr>
-            </w:pPr>
-            <w:r>
-              <w:rPr>
-                <w:rFonts w:hint="default"/>
-                <w:lang w:val="en-US"/>
-              </w:rPr>
-              <w:t>0.668</w:t>
+            <w:tcW w:w="2130" w:type="dxa"/>
+          </w:tcPr>
+          <w:p>
+            <w:pPr>
+              <w:widowControl w:val="0"/>
+              <w:jc w:val="both"/>
+              <w:rPr>
+                <w:rFonts w:hint="default"/>
+                <w:vertAlign w:val="baseline"/>
+                <w:lang w:val="en-US"/>
+              </w:rPr>
+            </w:pPr>
+            <w:r>
+              <w:rPr>
+                <w:rFonts w:hint="default"/>
+                <w:vertAlign w:val="baseline"/>
+                <w:lang w:val="en-US"/>
+              </w:rPr>
+              <w:t>0.6660</w:t>
+            </w:r>
+          </w:p>
+        </w:tc>
+        <w:tc>
+          <w:tcPr>
+            <w:tcW w:w="2130" w:type="dxa"/>
+          </w:tcPr>
+          <w:p>
+            <w:pPr>
+              <w:widowControl w:val="0"/>
+              <w:jc w:val="both"/>
+              <w:rPr>
+                <w:rFonts w:hint="default"/>
+                <w:vertAlign w:val="baseline"/>
+                <w:lang w:val="en-US"/>
+              </w:rPr>
+            </w:pPr>
+            <w:r>
+              <w:rPr>
+                <w:rFonts w:hint="default"/>
+                <w:lang w:val="en-US"/>
+              </w:rPr>
+              <w:t>0.6681</w:t>
+            </w:r>
+          </w:p>
+        </w:tc>
+        <w:tc>
+          <w:tcPr>
+            <w:tcW w:w="2782" w:type="dxa"/>
+          </w:tcPr>
+          <w:p>
+            <w:pPr>
+              <w:widowControl w:val="0"/>
+              <w:jc w:val="both"/>
+              <w:rPr>
+                <w:rFonts w:hint="default"/>
+                <w:lang w:val="en-US"/>
+              </w:rPr>
+            </w:pPr>
+            <w:r>
+              <w:rPr>
+                <w:rFonts w:hint="default"/>
+                <w:lang w:val="en-US"/>
+              </w:rPr>
+              <w:t>Topk=100, bge=1, e5=0</w:t>
             </w:r>
           </w:p>
         </w:tc>
@@ -362,7 +434,7 @@
         </w:tblPrEx>
         <w:tc>
           <w:tcPr>
-            <w:tcW w:w="2840" w:type="dxa"/>
+            <w:tcW w:w="2129" w:type="dxa"/>
           </w:tcPr>
           <w:p>
             <w:pPr>
@@ -386,23 +458,31 @@
         </w:tc>
         <w:tc>
           <w:tcPr>
-            <w:tcW w:w="2841" w:type="dxa"/>
-          </w:tcPr>
-          <w:p>
-            <w:pPr>
-              <w:widowControl w:val="0"/>
-              <w:jc w:val="both"/>
-              <w:rPr>
-                <w:rFonts w:hint="default"/>
-                <w:vertAlign w:val="baseline"/>
-                <w:lang w:val="en-US"/>
-              </w:rPr>
-            </w:pPr>
-          </w:p>
-        </w:tc>
-        <w:tc>
-          <w:tcPr>
-            <w:tcW w:w="2841" w:type="dxa"/>
+            <w:tcW w:w="2130" w:type="dxa"/>
+          </w:tcPr>
+          <w:p>
+            <w:pPr>
+              <w:widowControl w:val="0"/>
+              <w:jc w:val="both"/>
+              <w:rPr>
+                <w:rFonts w:hint="default"/>
+                <w:vertAlign w:val="baseline"/>
+                <w:lang w:val="en-US"/>
+              </w:rPr>
+            </w:pPr>
+            <w:r>
+              <w:rPr>
+                <w:rFonts w:hint="default"/>
+                <w:vertAlign w:val="baseline"/>
+                <w:lang w:val="en-US"/>
+              </w:rPr>
+              <w:t>0.6612</w:t>
+            </w:r>
+          </w:p>
+        </w:tc>
+        <w:tc>
+          <w:tcPr>
+            <w:tcW w:w="2130" w:type="dxa"/>
           </w:tcPr>
           <w:p>
             <w:pPr>
@@ -420,6 +500,28 @@
                 <w:lang w:val="en-US"/>
               </w:rPr>
               <w:t>0.6576</w:t>
+            </w:r>
+          </w:p>
+        </w:tc>
+        <w:tc>
+          <w:tcPr>
+            <w:tcW w:w="2782" w:type="dxa"/>
+          </w:tcPr>
+          <w:p>
+            <w:pPr>
+              <w:widowControl w:val="0"/>
+              <w:jc w:val="both"/>
+              <w:rPr>
+                <w:rFonts w:hint="default"/>
+                <w:lang w:val="en-US"/>
+              </w:rPr>
+            </w:pPr>
+            <w:r>
+              <w:rPr>
+                <w:rFonts w:hint="default"/>
+                <w:lang w:val="en-US"/>
+              </w:rPr>
+              <w:t>Topk =100, bge=0, e5=1</w:t>
             </w:r>
           </w:p>
         </w:tc>
@@ -443,7 +545,7 @@
         </w:tblPrEx>
         <w:tc>
           <w:tcPr>
-            <w:tcW w:w="2840" w:type="dxa"/>
+            <w:tcW w:w="2129" w:type="dxa"/>
           </w:tcPr>
           <w:p>
             <w:pPr>
@@ -466,23 +568,31 @@
         </w:tc>
         <w:tc>
           <w:tcPr>
-            <w:tcW w:w="2841" w:type="dxa"/>
-          </w:tcPr>
-          <w:p>
-            <w:pPr>
-              <w:widowControl w:val="0"/>
-              <w:jc w:val="both"/>
-              <w:rPr>
-                <w:rFonts w:hint="default"/>
-                <w:vertAlign w:val="baseline"/>
-                <w:lang w:val="en-US"/>
-              </w:rPr>
-            </w:pPr>
-          </w:p>
-        </w:tc>
-        <w:tc>
-          <w:tcPr>
-            <w:tcW w:w="2841" w:type="dxa"/>
+            <w:tcW w:w="2130" w:type="dxa"/>
+          </w:tcPr>
+          <w:p>
+            <w:pPr>
+              <w:widowControl w:val="0"/>
+              <w:jc w:val="both"/>
+              <w:rPr>
+                <w:rFonts w:hint="default"/>
+                <w:vertAlign w:val="baseline"/>
+                <w:lang w:val="en-US"/>
+              </w:rPr>
+            </w:pPr>
+            <w:r>
+              <w:rPr>
+                <w:rFonts w:hint="default"/>
+                <w:vertAlign w:val="baseline"/>
+                <w:lang w:val="en-US"/>
+              </w:rPr>
+              <w:t>0.6804</w:t>
+            </w:r>
+          </w:p>
+        </w:tc>
+        <w:tc>
+          <w:tcPr>
+            <w:tcW w:w="2130" w:type="dxa"/>
           </w:tcPr>
           <w:p>
             <w:pPr>
@@ -500,6 +610,28 @@
                 <w:lang w:val="en-US"/>
               </w:rPr>
               <w:t>0.6811</w:t>
+            </w:r>
+          </w:p>
+        </w:tc>
+        <w:tc>
+          <w:tcPr>
+            <w:tcW w:w="2782" w:type="dxa"/>
+          </w:tcPr>
+          <w:p>
+            <w:pPr>
+              <w:widowControl w:val="0"/>
+              <w:jc w:val="both"/>
+              <w:rPr>
+                <w:rFonts w:hint="default"/>
+                <w:lang w:val="en-US"/>
+              </w:rPr>
+            </w:pPr>
+            <w:r>
+              <w:rPr>
+                <w:rFonts w:hint="default"/>
+                <w:lang w:val="en-US"/>
+              </w:rPr>
+              <w:t>Topk =1500, bge=0.3, e5=0.7</w:t>
             </w:r>
           </w:p>
         </w:tc>
@@ -523,7 +655,7 @@
         </w:tblPrEx>
         <w:tc>
           <w:tcPr>
-            <w:tcW w:w="2840" w:type="dxa"/>
+            <w:tcW w:w="2129" w:type="dxa"/>
           </w:tcPr>
           <w:p>
             <w:pPr>
@@ -546,40 +678,70 @@
         </w:tc>
         <w:tc>
           <w:tcPr>
-            <w:tcW w:w="2841" w:type="dxa"/>
-          </w:tcPr>
-          <w:p>
-            <w:pPr>
-              <w:widowControl w:val="0"/>
-              <w:jc w:val="both"/>
-              <w:rPr>
-                <w:rFonts w:hint="default"/>
-                <w:vertAlign w:val="baseline"/>
-                <w:lang w:val="en-US"/>
-              </w:rPr>
-            </w:pPr>
-          </w:p>
-        </w:tc>
-        <w:tc>
-          <w:tcPr>
-            <w:tcW w:w="2841" w:type="dxa"/>
-          </w:tcPr>
-          <w:p>
-            <w:pPr>
-              <w:widowControl w:val="0"/>
-              <w:jc w:val="both"/>
-              <w:rPr>
-                <w:rFonts w:hint="default"/>
-                <w:vertAlign w:val="baseline"/>
-                <w:lang w:val="en-US"/>
-              </w:rPr>
-            </w:pPr>
-            <w:r>
-              <w:rPr>
-                <w:rFonts w:hint="default"/>
-                <w:lang w:val="en-US"/>
-              </w:rPr>
-              <w:t>0.6396</w:t>
+            <w:tcW w:w="2130" w:type="dxa"/>
+          </w:tcPr>
+          <w:p>
+            <w:pPr>
+              <w:widowControl w:val="0"/>
+              <w:jc w:val="both"/>
+              <w:rPr>
+                <w:rFonts w:hint="default"/>
+                <w:vertAlign w:val="baseline"/>
+                <w:lang w:val="en-US"/>
+              </w:rPr>
+            </w:pPr>
+            <w:r>
+              <w:rPr>
+                <w:rFonts w:hint="default"/>
+                <w:vertAlign w:val="baseline"/>
+                <w:lang w:val="en-US"/>
+              </w:rPr>
+              <w:t>0.6493</w:t>
+            </w:r>
+          </w:p>
+        </w:tc>
+        <w:tc>
+          <w:tcPr>
+            <w:tcW w:w="2130" w:type="dxa"/>
+          </w:tcPr>
+          <w:p>
+            <w:pPr>
+              <w:widowControl w:val="0"/>
+              <w:jc w:val="both"/>
+              <w:rPr>
+                <w:rFonts w:hint="default"/>
+                <w:vertAlign w:val="baseline"/>
+                <w:lang w:val="en-US"/>
+              </w:rPr>
+            </w:pPr>
+            <w:r>
+              <w:rPr>
+                <w:rFonts w:hint="default"/>
+                <w:lang w:val="en-US"/>
+              </w:rPr>
+              <w:t>0.6597</w:t>
+            </w:r>
+          </w:p>
+        </w:tc>
+        <w:tc>
+          <w:tcPr>
+            <w:tcW w:w="2782" w:type="dxa"/>
+          </w:tcPr>
+          <w:p>
+            <w:pPr>
+              <w:widowControl w:val="0"/>
+              <w:jc w:val="both"/>
+              <w:rPr>
+                <w:rFonts w:hint="default"/>
+                <w:lang w:val="en-US"/>
+              </w:rPr>
+            </w:pPr>
+            <w:r>
+              <w:rPr>
+                <w:rFonts w:hint="default"/>
+                <w:lang w:val="en-US"/>
+              </w:rPr>
+              <w:t>Topk =1500, bge=0.3, e5=0.7</w:t>
             </w:r>
           </w:p>
         </w:tc>
@@ -603,7 +765,7 @@
         </w:tblPrEx>
         <w:tc>
           <w:tcPr>
-            <w:tcW w:w="2840" w:type="dxa"/>
+            <w:tcW w:w="2129" w:type="dxa"/>
           </w:tcPr>
           <w:p>
             <w:pPr>
@@ -626,40 +788,70 @@
         </w:tc>
         <w:tc>
           <w:tcPr>
-            <w:tcW w:w="2841" w:type="dxa"/>
-          </w:tcPr>
-          <w:p>
-            <w:pPr>
-              <w:widowControl w:val="0"/>
-              <w:jc w:val="both"/>
-              <w:rPr>
-                <w:rFonts w:hint="default"/>
-                <w:vertAlign w:val="baseline"/>
-                <w:lang w:val="en-US"/>
-              </w:rPr>
-            </w:pPr>
-          </w:p>
-        </w:tc>
-        <w:tc>
-          <w:tcPr>
-            <w:tcW w:w="2841" w:type="dxa"/>
-          </w:tcPr>
-          <w:p>
-            <w:pPr>
-              <w:widowControl w:val="0"/>
-              <w:jc w:val="both"/>
-              <w:rPr>
-                <w:rFonts w:hint="default"/>
-                <w:vertAlign w:val="baseline"/>
-                <w:lang w:val="en-US"/>
-              </w:rPr>
-            </w:pPr>
-            <w:r>
-              <w:rPr>
-                <w:rFonts w:hint="default"/>
-                <w:lang w:val="en-US"/>
-              </w:rPr>
-              <w:t>0.5442</w:t>
+            <w:tcW w:w="2130" w:type="dxa"/>
+          </w:tcPr>
+          <w:p>
+            <w:pPr>
+              <w:widowControl w:val="0"/>
+              <w:jc w:val="both"/>
+              <w:rPr>
+                <w:rFonts w:hint="default"/>
+                <w:vertAlign w:val="baseline"/>
+                <w:lang w:val="en-US"/>
+              </w:rPr>
+            </w:pPr>
+            <w:r>
+              <w:rPr>
+                <w:rFonts w:hint="default"/>
+                <w:vertAlign w:val="baseline"/>
+                <w:lang w:val="en-US"/>
+              </w:rPr>
+              <w:t>0.5317</w:t>
+            </w:r>
+          </w:p>
+        </w:tc>
+        <w:tc>
+          <w:tcPr>
+            <w:tcW w:w="2130" w:type="dxa"/>
+          </w:tcPr>
+          <w:p>
+            <w:pPr>
+              <w:widowControl w:val="0"/>
+              <w:jc w:val="both"/>
+              <w:rPr>
+                <w:rFonts w:hint="default"/>
+                <w:vertAlign w:val="baseline"/>
+                <w:lang w:val="en-US"/>
+              </w:rPr>
+            </w:pPr>
+            <w:r>
+              <w:rPr>
+                <w:rFonts w:hint="default"/>
+                <w:lang w:val="en-US"/>
+              </w:rPr>
+              <w:t>0.5555</w:t>
+            </w:r>
+          </w:p>
+        </w:tc>
+        <w:tc>
+          <w:tcPr>
+            <w:tcW w:w="2782" w:type="dxa"/>
+          </w:tcPr>
+          <w:p>
+            <w:pPr>
+              <w:widowControl w:val="0"/>
+              <w:jc w:val="both"/>
+              <w:rPr>
+                <w:rFonts w:hint="default"/>
+                <w:lang w:val="en-US"/>
+              </w:rPr>
+            </w:pPr>
+            <w:r>
+              <w:rPr>
+                <w:rFonts w:hint="default"/>
+                <w:lang w:val="en-US"/>
+              </w:rPr>
+              <w:t>Topk=100, bge=1, e5=0</w:t>
             </w:r>
           </w:p>
         </w:tc>
@@ -683,7 +875,7 @@
         </w:tblPrEx>
         <w:tc>
           <w:tcPr>
-            <w:tcW w:w="2840" w:type="dxa"/>
+            <w:tcW w:w="2129" w:type="dxa"/>
           </w:tcPr>
           <w:p>
             <w:pPr>
@@ -706,40 +898,70 @@
         </w:tc>
         <w:tc>
           <w:tcPr>
-            <w:tcW w:w="2841" w:type="dxa"/>
-          </w:tcPr>
-          <w:p>
-            <w:pPr>
-              <w:widowControl w:val="0"/>
-              <w:jc w:val="both"/>
-              <w:rPr>
-                <w:rFonts w:hint="default"/>
-                <w:vertAlign w:val="baseline"/>
-                <w:lang w:val="en-US"/>
-              </w:rPr>
-            </w:pPr>
-          </w:p>
-        </w:tc>
-        <w:tc>
-          <w:tcPr>
-            <w:tcW w:w="2841" w:type="dxa"/>
-          </w:tcPr>
-          <w:p>
-            <w:pPr>
-              <w:widowControl w:val="0"/>
-              <w:jc w:val="both"/>
-              <w:rPr>
-                <w:rFonts w:hint="default"/>
-                <w:vertAlign w:val="baseline"/>
-                <w:lang w:val="en-US"/>
-              </w:rPr>
-            </w:pPr>
-            <w:r>
-              <w:rPr>
-                <w:rFonts w:hint="default"/>
-                <w:lang w:val="en-US"/>
-              </w:rPr>
-              <w:t>0.7175</w:t>
+            <w:tcW w:w="2130" w:type="dxa"/>
+          </w:tcPr>
+          <w:p>
+            <w:pPr>
+              <w:widowControl w:val="0"/>
+              <w:jc w:val="both"/>
+              <w:rPr>
+                <w:rFonts w:hint="default"/>
+                <w:vertAlign w:val="baseline"/>
+                <w:lang w:val="en-US"/>
+              </w:rPr>
+            </w:pPr>
+            <w:r>
+              <w:rPr>
+                <w:rFonts w:hint="default"/>
+                <w:vertAlign w:val="baseline"/>
+                <w:lang w:val="en-US"/>
+              </w:rPr>
+              <w:t>0.7417</w:t>
+            </w:r>
+          </w:p>
+        </w:tc>
+        <w:tc>
+          <w:tcPr>
+            <w:tcW w:w="2130" w:type="dxa"/>
+          </w:tcPr>
+          <w:p>
+            <w:pPr>
+              <w:widowControl w:val="0"/>
+              <w:jc w:val="both"/>
+              <w:rPr>
+                <w:rFonts w:hint="default"/>
+                <w:vertAlign w:val="baseline"/>
+                <w:lang w:val="en-US"/>
+              </w:rPr>
+            </w:pPr>
+            <w:r>
+              <w:rPr>
+                <w:rFonts w:hint="default"/>
+                <w:lang w:val="en-US"/>
+              </w:rPr>
+              <w:t>0.7193</w:t>
+            </w:r>
+          </w:p>
+        </w:tc>
+        <w:tc>
+          <w:tcPr>
+            <w:tcW w:w="2782" w:type="dxa"/>
+          </w:tcPr>
+          <w:p>
+            <w:pPr>
+              <w:widowControl w:val="0"/>
+              <w:jc w:val="both"/>
+              <w:rPr>
+                <w:rFonts w:hint="default"/>
+                <w:lang w:val="en-US"/>
+              </w:rPr>
+            </w:pPr>
+            <w:r>
+              <w:rPr>
+                <w:rFonts w:hint="default"/>
+                <w:lang w:val="en-US"/>
+              </w:rPr>
+              <w:t>Topk=100, bge=0.7, e5=0.3</w:t>
             </w:r>
           </w:p>
         </w:tc>
@@ -763,7 +985,7 @@
         </w:tblPrEx>
         <w:tc>
           <w:tcPr>
-            <w:tcW w:w="2840" w:type="dxa"/>
+            <w:tcW w:w="2129" w:type="dxa"/>
           </w:tcPr>
           <w:p>
             <w:pPr>
@@ -786,23 +1008,31 @@
         </w:tc>
         <w:tc>
           <w:tcPr>
-            <w:tcW w:w="2841" w:type="dxa"/>
-          </w:tcPr>
-          <w:p>
-            <w:pPr>
-              <w:widowControl w:val="0"/>
-              <w:jc w:val="both"/>
-              <w:rPr>
-                <w:rFonts w:hint="default"/>
-                <w:vertAlign w:val="baseline"/>
-                <w:lang w:val="en-US"/>
-              </w:rPr>
-            </w:pPr>
-          </w:p>
-        </w:tc>
-        <w:tc>
-          <w:tcPr>
-            <w:tcW w:w="2841" w:type="dxa"/>
+            <w:tcW w:w="2130" w:type="dxa"/>
+          </w:tcPr>
+          <w:p>
+            <w:pPr>
+              <w:widowControl w:val="0"/>
+              <w:jc w:val="both"/>
+              <w:rPr>
+                <w:rFonts w:hint="default"/>
+                <w:vertAlign w:val="baseline"/>
+                <w:lang w:val="en-US"/>
+              </w:rPr>
+            </w:pPr>
+            <w:r>
+              <w:rPr>
+                <w:rFonts w:hint="default"/>
+                <w:vertAlign w:val="baseline"/>
+                <w:lang w:val="en-US"/>
+              </w:rPr>
+              <w:t>0.7421</w:t>
+            </w:r>
+          </w:p>
+        </w:tc>
+        <w:tc>
+          <w:tcPr>
+            <w:tcW w:w="2130" w:type="dxa"/>
           </w:tcPr>
           <w:p>
             <w:pPr>
@@ -820,6 +1050,28 @@
                 <w:lang w:val="en-US"/>
               </w:rPr>
               <w:t>0.7348</w:t>
+            </w:r>
+          </w:p>
+        </w:tc>
+        <w:tc>
+          <w:tcPr>
+            <w:tcW w:w="2782" w:type="dxa"/>
+          </w:tcPr>
+          <w:p>
+            <w:pPr>
+              <w:widowControl w:val="0"/>
+              <w:jc w:val="both"/>
+              <w:rPr>
+                <w:rFonts w:hint="default"/>
+                <w:lang w:val="en-US"/>
+              </w:rPr>
+            </w:pPr>
+            <w:r>
+              <w:rPr>
+                <w:rFonts w:hint="default"/>
+                <w:lang w:val="en-US"/>
+              </w:rPr>
+              <w:t>Topk=100, bge=1, e5= 0</w:t>
             </w:r>
           </w:p>
         </w:tc>
@@ -1083,14 +1335,6 @@
                 <w:lang w:val="en-US"/>
               </w:rPr>
             </w:pPr>
-            <w:r>
-              <w:rPr>
-                <w:rFonts w:hint="default"/>
-                <w:vertAlign w:val="baseline"/>
-                <w:lang w:val="en-US"/>
-              </w:rPr>
-              <w:t>0.7746</w:t>
-            </w:r>
           </w:p>
         </w:tc>
       </w:tr>
@@ -1125,12 +1369,14 @@
                 <w:lang w:val="en-US"/>
               </w:rPr>
             </w:pPr>
-            <w:r>
-              <w:rPr>
-                <w:rFonts w:hint="default"/>
-                <w:lang w:val="en-US"/>
-              </w:rPr>
-              <w:t>Bge+e5+bm25</w:t>
+            <w:bookmarkStart w:id="0" w:name="_GoBack"/>
+            <w:bookmarkEnd w:id="0"/>
+            <w:r>
+              <w:rPr>
+                <w:rFonts w:hint="default"/>
+                <w:lang w:val="en-US"/>
+              </w:rPr>
+              <w:t>Bge-bm25+bm25</w:t>
             </w:r>
           </w:p>
         </w:tc>
@@ -1164,225 +1410,14 @@
                 <w:lang w:val="en-US"/>
               </w:rPr>
             </w:pPr>
-          </w:p>
-        </w:tc>
-      </w:tr>
-      <w:tr>
-        <w:tblPrEx>
-          <w:tblBorders>
-            <w:top w:val="single" w:color="auto" w:sz="4" w:space="0"/>
-            <w:left w:val="single" w:color="auto" w:sz="4" w:space="0"/>
-            <w:bottom w:val="single" w:color="auto" w:sz="4" w:space="0"/>
-            <w:right w:val="single" w:color="auto" w:sz="4" w:space="0"/>
-            <w:insideH w:val="single" w:color="auto" w:sz="4" w:space="0"/>
-            <w:insideV w:val="single" w:color="auto" w:sz="4" w:space="0"/>
-          </w:tblBorders>
-          <w:tblCellMar>
-            <w:top w:w="0" w:type="dxa"/>
-            <w:left w:w="108" w:type="dxa"/>
-            <w:bottom w:w="0" w:type="dxa"/>
-            <w:right w:w="108" w:type="dxa"/>
-          </w:tblCellMar>
-        </w:tblPrEx>
-        <w:tc>
-          <w:tcPr>
-            <w:tcW w:w="2840" w:type="dxa"/>
-          </w:tcPr>
-          <w:p>
-            <w:pPr>
-              <w:widowControl w:val="0"/>
-              <w:jc w:val="both"/>
-              <w:rPr>
-                <w:rFonts w:hint="default"/>
-                <w:vertAlign w:val="baseline"/>
-                <w:lang w:val="en-US"/>
-              </w:rPr>
-            </w:pPr>
-            <w:r>
-              <w:rPr>
-                <w:rFonts w:hint="default"/>
-                <w:lang w:val="en-US"/>
-              </w:rPr>
-              <w:t>Bge-bm25+e5+bm25</w:t>
-            </w:r>
-          </w:p>
-        </w:tc>
-        <w:tc>
-          <w:tcPr>
-            <w:tcW w:w="2841" w:type="dxa"/>
-          </w:tcPr>
-          <w:p>
-            <w:pPr>
-              <w:widowControl w:val="0"/>
-              <w:jc w:val="both"/>
-              <w:rPr>
-                <w:rFonts w:hint="default"/>
-                <w:vertAlign w:val="baseline"/>
-                <w:lang w:val="en-US"/>
-              </w:rPr>
-            </w:pPr>
-          </w:p>
-        </w:tc>
-        <w:tc>
-          <w:tcPr>
-            <w:tcW w:w="2841" w:type="dxa"/>
-          </w:tcPr>
-          <w:p>
-            <w:pPr>
-              <w:widowControl w:val="0"/>
-              <w:jc w:val="both"/>
-              <w:rPr>
-                <w:rFonts w:hint="default"/>
-                <w:vertAlign w:val="baseline"/>
-                <w:lang w:val="en-US"/>
-              </w:rPr>
-            </w:pPr>
-          </w:p>
-        </w:tc>
-      </w:tr>
-      <w:tr>
-        <w:tblPrEx>
-          <w:tblBorders>
-            <w:top w:val="single" w:color="auto" w:sz="4" w:space="0"/>
-            <w:left w:val="single" w:color="auto" w:sz="4" w:space="0"/>
-            <w:bottom w:val="single" w:color="auto" w:sz="4" w:space="0"/>
-            <w:right w:val="single" w:color="auto" w:sz="4" w:space="0"/>
-            <w:insideH w:val="single" w:color="auto" w:sz="4" w:space="0"/>
-            <w:insideV w:val="single" w:color="auto" w:sz="4" w:space="0"/>
-          </w:tblBorders>
-          <w:tblCellMar>
-            <w:top w:w="0" w:type="dxa"/>
-            <w:left w:w="108" w:type="dxa"/>
-            <w:bottom w:w="0" w:type="dxa"/>
-            <w:right w:w="108" w:type="dxa"/>
-          </w:tblCellMar>
-        </w:tblPrEx>
-        <w:tc>
-          <w:tcPr>
-            <w:tcW w:w="2840" w:type="dxa"/>
-          </w:tcPr>
-          <w:p>
-            <w:pPr>
-              <w:widowControl w:val="0"/>
-              <w:jc w:val="both"/>
-              <w:rPr>
-                <w:rFonts w:hint="default"/>
-                <w:vertAlign w:val="baseline"/>
-                <w:lang w:val="en-US"/>
-              </w:rPr>
-            </w:pPr>
-            <w:r>
-              <w:rPr>
-                <w:rFonts w:hint="default"/>
-                <w:lang w:val="en-US"/>
-              </w:rPr>
-              <w:t>Bge-bm25+e5+bm25</w:t>
-            </w:r>
-          </w:p>
-        </w:tc>
-        <w:tc>
-          <w:tcPr>
-            <w:tcW w:w="2841" w:type="dxa"/>
-          </w:tcPr>
-          <w:p>
-            <w:pPr>
-              <w:widowControl w:val="0"/>
-              <w:jc w:val="both"/>
-              <w:rPr>
-                <w:rFonts w:hint="default"/>
-                <w:vertAlign w:val="baseline"/>
-                <w:lang w:val="en-US"/>
-              </w:rPr>
-            </w:pPr>
-          </w:p>
-        </w:tc>
-        <w:tc>
-          <w:tcPr>
-            <w:tcW w:w="2841" w:type="dxa"/>
-          </w:tcPr>
-          <w:p>
-            <w:pPr>
-              <w:widowControl w:val="0"/>
-              <w:jc w:val="both"/>
-              <w:rPr>
-                <w:rFonts w:hint="default"/>
-                <w:vertAlign w:val="baseline"/>
-                <w:lang w:val="en-US"/>
-              </w:rPr>
-            </w:pPr>
-          </w:p>
-        </w:tc>
-      </w:tr>
-      <w:tr>
-        <w:tblPrEx>
-          <w:tblBorders>
-            <w:top w:val="single" w:color="auto" w:sz="4" w:space="0"/>
-            <w:left w:val="single" w:color="auto" w:sz="4" w:space="0"/>
-            <w:bottom w:val="single" w:color="auto" w:sz="4" w:space="0"/>
-            <w:right w:val="single" w:color="auto" w:sz="4" w:space="0"/>
-            <w:insideH w:val="single" w:color="auto" w:sz="4" w:space="0"/>
-            <w:insideV w:val="single" w:color="auto" w:sz="4" w:space="0"/>
-          </w:tblBorders>
-          <w:tblCellMar>
-            <w:top w:w="0" w:type="dxa"/>
-            <w:left w:w="108" w:type="dxa"/>
-            <w:bottom w:w="0" w:type="dxa"/>
-            <w:right w:w="108" w:type="dxa"/>
-          </w:tblCellMar>
-        </w:tblPrEx>
-        <w:tc>
-          <w:tcPr>
-            <w:tcW w:w="2840" w:type="dxa"/>
-          </w:tcPr>
-          <w:p>
-            <w:pPr>
-              <w:widowControl w:val="0"/>
-              <w:jc w:val="both"/>
-              <w:rPr>
-                <w:rFonts w:hint="default"/>
-                <w:vertAlign w:val="baseline"/>
-                <w:lang w:val="en-US"/>
-              </w:rPr>
-            </w:pPr>
-            <w:r>
-              <w:rPr>
-                <w:rFonts w:hint="default"/>
-                <w:lang w:val="en-US"/>
-              </w:rPr>
-              <w:t>Bge-bm25+bm25</w:t>
-            </w:r>
-          </w:p>
-        </w:tc>
-        <w:tc>
-          <w:tcPr>
-            <w:tcW w:w="2841" w:type="dxa"/>
-          </w:tcPr>
-          <w:p>
-            <w:pPr>
-              <w:widowControl w:val="0"/>
-              <w:jc w:val="both"/>
-              <w:rPr>
-                <w:rFonts w:hint="default"/>
-                <w:vertAlign w:val="baseline"/>
-                <w:lang w:val="en-US"/>
-              </w:rPr>
-            </w:pPr>
-          </w:p>
-        </w:tc>
-        <w:tc>
-          <w:tcPr>
-            <w:tcW w:w="2841" w:type="dxa"/>
-          </w:tcPr>
-          <w:p>
-            <w:pPr>
-              <w:widowControl w:val="0"/>
-              <w:jc w:val="both"/>
-              <w:rPr>
-                <w:rFonts w:hint="default"/>
-                <w:vertAlign w:val="baseline"/>
-                <w:lang w:val="en-US"/>
-              </w:rPr>
-            </w:pPr>
+            <w:r>
+              <w:rPr>
+                <w:rFonts w:hint="default"/>
+                <w:vertAlign w:val="baseline"/>
+                <w:lang w:val="en-US"/>
+              </w:rPr>
+              <w:t>0.7746</w:t>
+            </w:r>
           </w:p>
         </w:tc>
       </w:tr>
@@ -1440,7 +1475,7 @@
   <w:docDefaults>
     <w:rPrDefault>
       <w:rPr>
-        <w:rFonts w:asciiTheme="minorHAnsi" w:hAnsiTheme="minorHAnsi" w:eastAsiaTheme="minorEastAsia" w:cstheme="minorBidi"/>
+        <w:rFonts w:ascii="Times New Roman" w:hAnsi="Times New Roman" w:eastAsia="SimSun" w:cs="Times New Roman"/>
       </w:rPr>
     </w:rPrDefault>
     <w:pPrDefault/>

</xml_diff>